<commit_message>
added part 1 to report
</commit_message>
<xml_diff>
--- a/EX2/EX2 Report.docx
+++ b/EX2/EX2 Report.docx
@@ -40,6 +40,93 @@
         <w:t xml:space="preserve"> Report</w:t>
       </w:r>
     </w:p>
+    <w:p>
+      <w:pPr>
+        <w:rPr>
+          <w:b/>
+          <w:bCs/>
+          <w:sz w:val="32"/>
+          <w:szCs w:val="32"/>
+        </w:rPr>
+      </w:pPr>
+      <w:r>
+        <w:rPr>
+          <w:b/>
+          <w:bCs/>
+          <w:sz w:val="32"/>
+          <w:szCs w:val="32"/>
+        </w:rPr>
+        <w:t>Part 1:</w:t>
+      </w:r>
+    </w:p>
+    <w:p>
+      <w:r>
+        <w:drawing>
+          <wp:anchor distT="0" distB="0" distL="114300" distR="114300" simplePos="0" relativeHeight="251658240" behindDoc="0" locked="0" layoutInCell="1" allowOverlap="1" wp14:anchorId="6CDE62D3" wp14:editId="28EFE7C5">
+            <wp:simplePos x="0" y="0"/>
+            <wp:positionH relativeFrom="margin">
+              <wp:align>center</wp:align>
+            </wp:positionH>
+            <wp:positionV relativeFrom="paragraph">
+              <wp:posOffset>624205</wp:posOffset>
+            </wp:positionV>
+            <wp:extent cx="6742739" cy="3600450"/>
+            <wp:effectExtent l="0" t="0" r="1270" b="0"/>
+            <wp:wrapSquare wrapText="bothSides"/>
+            <wp:docPr id="1795146336" name="תמונה 1" descr="תמונה שמכילה טקסט, צילום מסך, שחור ולבן&#10;&#10;התיאור נוצר באופן אוטומטי"/>
+            <wp:cNvGraphicFramePr>
+              <a:graphicFrameLocks xmlns:a="http://schemas.openxmlformats.org/drawingml/2006/main" noChangeAspect="1"/>
+            </wp:cNvGraphicFramePr>
+            <a:graphic xmlns:a="http://schemas.openxmlformats.org/drawingml/2006/main">
+              <a:graphicData uri="http://schemas.openxmlformats.org/drawingml/2006/picture">
+                <pic:pic xmlns:pic="http://schemas.openxmlformats.org/drawingml/2006/picture">
+                  <pic:nvPicPr>
+                    <pic:cNvPr id="1795146336" name="תמונה 1" descr="תמונה שמכילה טקסט, צילום מסך, שחור ולבן&#10;&#10;התיאור נוצר באופן אוטומטי"/>
+                    <pic:cNvPicPr/>
+                  </pic:nvPicPr>
+                  <pic:blipFill>
+                    <a:blip r:embed="rId5">
+                      <a:extLst>
+                        <a:ext uri="{28A0092B-C50C-407E-A947-70E740481C1C}">
+                          <a14:useLocalDpi xmlns:a14="http://schemas.microsoft.com/office/drawing/2010/main" val="0"/>
+                        </a:ext>
+                      </a:extLst>
+                    </a:blip>
+                    <a:stretch>
+                      <a:fillRect/>
+                    </a:stretch>
+                  </pic:blipFill>
+                  <pic:spPr>
+                    <a:xfrm>
+                      <a:off x="0" y="0"/>
+                      <a:ext cx="6742739" cy="3600450"/>
+                    </a:xfrm>
+                    <a:prstGeom prst="rect">
+                      <a:avLst/>
+                    </a:prstGeom>
+                  </pic:spPr>
+                </pic:pic>
+              </a:graphicData>
+            </a:graphic>
+          </wp:anchor>
+        </w:drawing>
+      </w:r>
+      <w:r>
+        <w:t xml:space="preserve">In this part I was asked to </w:t>
+      </w:r>
+      <w:r>
+        <w:t>visualize the data. Using matplotlib, I plotted 4 examples per class from train.csv:</w:t>
+      </w:r>
+    </w:p>
+    <w:p/>
+    <w:p/>
+    <w:p/>
+    <w:p/>
+    <w:p/>
+    <w:p/>
+    <w:p/>
+    <w:p/>
+    <w:p/>
     <w:p/>
     <w:sectPr>
       <w:pgSz w:w="12240" w:h="15840"/>
@@ -49,6 +136,241 @@
     </w:sectPr>
   </w:body>
 </w:document>
+</file>
+
+<file path=word/numbering.xml><?xml version="1.0" encoding="utf-8"?>
+<w:numbering xmlns:wpc="http://schemas.microsoft.com/office/word/2010/wordprocessingCanvas" xmlns:cx="http://schemas.microsoft.com/office/drawing/2014/chartex" xmlns:cx1="http://schemas.microsoft.com/office/drawing/2015/9/8/chartex" xmlns:cx2="http://schemas.microsoft.com/office/drawing/2015/10/21/chartex" xmlns:cx3="http://schemas.microsoft.com/office/drawing/2016/5/9/chartex" xmlns:cx4="http://schemas.microsoft.com/office/drawing/2016/5/10/chartex" xmlns:cx5="http://schemas.microsoft.com/office/drawing/2016/5/11/chartex" xmlns:cx6="http://schemas.microsoft.com/office/drawing/2016/5/12/chartex" xmlns:cx7="http://schemas.microsoft.com/office/drawing/2016/5/13/chartex" xmlns:cx8="http://schemas.microsoft.com/office/drawing/2016/5/14/chartex" xmlns:mc="http://schemas.openxmlformats.org/markup-compatibility/2006" xmlns:aink="http://schemas.microsoft.com/office/drawing/2016/ink" xmlns:am3d="http://schemas.microsoft.com/office/drawing/2017/model3d" xmlns:o="urn:schemas-microsoft-com:office:office" xmlns:oel="http://schemas.microsoft.com/office/2019/extlst" xmlns:r="http://schemas.openxmlformats.org/officeDocument/2006/relationships" xmlns:m="http://schemas.openxmlformats.org/officeDocument/2006/math" xmlns:v="urn:schemas-microsoft-com:vml" xmlns:wp14="http://schemas.microsoft.com/office/word/2010/wordprocessingDrawing" xmlns:wp="http://schemas.openxmlformats.org/drawingml/2006/wordprocessingDrawing" xmlns:w10="urn:schemas-microsoft-com:office:word" xmlns:w="http://schemas.openxmlformats.org/wordprocessingml/2006/main" xmlns:w14="http://schemas.microsoft.com/office/word/2010/wordml" xmlns:w15="http://schemas.microsoft.com/office/word/2012/wordml" xmlns:w16cex="http://schemas.microsoft.com/office/word/2018/wordml/cex" xmlns:w16cid="http://schemas.microsoft.com/office/word/2016/wordml/cid" xmlns:w16="http://schemas.microsoft.com/office/word/2018/wordml" xmlns:w16sdtdh="http://schemas.microsoft.com/office/word/2020/wordml/sdtdatahash" xmlns:w16se="http://schemas.microsoft.com/office/word/2015/wordml/symex" xmlns:wpg="http://schemas.microsoft.com/office/word/2010/wordprocessingGroup" xmlns:wpi="http://schemas.microsoft.com/office/word/2010/wordprocessingInk" xmlns:wne="http://schemas.microsoft.com/office/word/2006/wordml" xmlns:wps="http://schemas.microsoft.com/office/word/2010/wordprocessingShape" mc:Ignorable="w14 w15 w16se w16cid w16 w16cex w16sdtdh wp14">
+  <w:abstractNum w:abstractNumId="0" w15:restartNumberingAfterBreak="0">
+    <w:nsid w:val="2E4D6DCE"/>
+    <w:multiLevelType w:val="hybridMultilevel"/>
+    <w:tmpl w:val="B42458AE"/>
+    <w:lvl w:ilvl="0" w:tplc="FA343E7E">
+      <w:numFmt w:val="bullet"/>
+      <w:lvlText w:val="-"/>
+      <w:lvlJc w:val="left"/>
+      <w:pPr>
+        <w:ind w:left="720" w:hanging="360"/>
+      </w:pPr>
+      <w:rPr>
+        <w:rFonts w:ascii="Aptos" w:eastAsiaTheme="minorHAnsi" w:hAnsi="Aptos" w:cstheme="minorBidi" w:hint="default"/>
+      </w:rPr>
+    </w:lvl>
+    <w:lvl w:ilvl="1" w:tplc="04090003" w:tentative="1">
+      <w:start w:val="1"/>
+      <w:numFmt w:val="bullet"/>
+      <w:lvlText w:val="o"/>
+      <w:lvlJc w:val="left"/>
+      <w:pPr>
+        <w:ind w:left="1440" w:hanging="360"/>
+      </w:pPr>
+      <w:rPr>
+        <w:rFonts w:ascii="Courier New" w:hAnsi="Courier New" w:cs="Courier New" w:hint="default"/>
+      </w:rPr>
+    </w:lvl>
+    <w:lvl w:ilvl="2" w:tplc="04090005" w:tentative="1">
+      <w:start w:val="1"/>
+      <w:numFmt w:val="bullet"/>
+      <w:lvlText w:val=""/>
+      <w:lvlJc w:val="left"/>
+      <w:pPr>
+        <w:ind w:left="2160" w:hanging="360"/>
+      </w:pPr>
+      <w:rPr>
+        <w:rFonts w:ascii="Wingdings" w:hAnsi="Wingdings" w:hint="default"/>
+      </w:rPr>
+    </w:lvl>
+    <w:lvl w:ilvl="3" w:tplc="04090001" w:tentative="1">
+      <w:start w:val="1"/>
+      <w:numFmt w:val="bullet"/>
+      <w:lvlText w:val=""/>
+      <w:lvlJc w:val="left"/>
+      <w:pPr>
+        <w:ind w:left="2880" w:hanging="360"/>
+      </w:pPr>
+      <w:rPr>
+        <w:rFonts w:ascii="Symbol" w:hAnsi="Symbol" w:hint="default"/>
+      </w:rPr>
+    </w:lvl>
+    <w:lvl w:ilvl="4" w:tplc="04090003" w:tentative="1">
+      <w:start w:val="1"/>
+      <w:numFmt w:val="bullet"/>
+      <w:lvlText w:val="o"/>
+      <w:lvlJc w:val="left"/>
+      <w:pPr>
+        <w:ind w:left="3600" w:hanging="360"/>
+      </w:pPr>
+      <w:rPr>
+        <w:rFonts w:ascii="Courier New" w:hAnsi="Courier New" w:cs="Courier New" w:hint="default"/>
+      </w:rPr>
+    </w:lvl>
+    <w:lvl w:ilvl="5" w:tplc="04090005" w:tentative="1">
+      <w:start w:val="1"/>
+      <w:numFmt w:val="bullet"/>
+      <w:lvlText w:val=""/>
+      <w:lvlJc w:val="left"/>
+      <w:pPr>
+        <w:ind w:left="4320" w:hanging="360"/>
+      </w:pPr>
+      <w:rPr>
+        <w:rFonts w:ascii="Wingdings" w:hAnsi="Wingdings" w:hint="default"/>
+      </w:rPr>
+    </w:lvl>
+    <w:lvl w:ilvl="6" w:tplc="04090001" w:tentative="1">
+      <w:start w:val="1"/>
+      <w:numFmt w:val="bullet"/>
+      <w:lvlText w:val=""/>
+      <w:lvlJc w:val="left"/>
+      <w:pPr>
+        <w:ind w:left="5040" w:hanging="360"/>
+      </w:pPr>
+      <w:rPr>
+        <w:rFonts w:ascii="Symbol" w:hAnsi="Symbol" w:hint="default"/>
+      </w:rPr>
+    </w:lvl>
+    <w:lvl w:ilvl="7" w:tplc="04090003" w:tentative="1">
+      <w:start w:val="1"/>
+      <w:numFmt w:val="bullet"/>
+      <w:lvlText w:val="o"/>
+      <w:lvlJc w:val="left"/>
+      <w:pPr>
+        <w:ind w:left="5760" w:hanging="360"/>
+      </w:pPr>
+      <w:rPr>
+        <w:rFonts w:ascii="Courier New" w:hAnsi="Courier New" w:cs="Courier New" w:hint="default"/>
+      </w:rPr>
+    </w:lvl>
+    <w:lvl w:ilvl="8" w:tplc="04090005" w:tentative="1">
+      <w:start w:val="1"/>
+      <w:numFmt w:val="bullet"/>
+      <w:lvlText w:val=""/>
+      <w:lvlJc w:val="left"/>
+      <w:pPr>
+        <w:ind w:left="6480" w:hanging="360"/>
+      </w:pPr>
+      <w:rPr>
+        <w:rFonts w:ascii="Wingdings" w:hAnsi="Wingdings" w:hint="default"/>
+      </w:rPr>
+    </w:lvl>
+  </w:abstractNum>
+  <w:abstractNum w:abstractNumId="1" w15:restartNumberingAfterBreak="0">
+    <w:nsid w:val="502A204D"/>
+    <w:multiLevelType w:val="hybridMultilevel"/>
+    <w:tmpl w:val="F9C47686"/>
+    <w:lvl w:ilvl="0" w:tplc="F16A2CCC">
+      <w:numFmt w:val="bullet"/>
+      <w:lvlText w:val="-"/>
+      <w:lvlJc w:val="left"/>
+      <w:pPr>
+        <w:ind w:left="720" w:hanging="360"/>
+      </w:pPr>
+      <w:rPr>
+        <w:rFonts w:ascii="Aptos" w:eastAsiaTheme="minorHAnsi" w:hAnsi="Aptos" w:cstheme="minorBidi" w:hint="default"/>
+      </w:rPr>
+    </w:lvl>
+    <w:lvl w:ilvl="1" w:tplc="04090003" w:tentative="1">
+      <w:start w:val="1"/>
+      <w:numFmt w:val="bullet"/>
+      <w:lvlText w:val="o"/>
+      <w:lvlJc w:val="left"/>
+      <w:pPr>
+        <w:ind w:left="1440" w:hanging="360"/>
+      </w:pPr>
+      <w:rPr>
+        <w:rFonts w:ascii="Courier New" w:hAnsi="Courier New" w:cs="Courier New" w:hint="default"/>
+      </w:rPr>
+    </w:lvl>
+    <w:lvl w:ilvl="2" w:tplc="04090005" w:tentative="1">
+      <w:start w:val="1"/>
+      <w:numFmt w:val="bullet"/>
+      <w:lvlText w:val=""/>
+      <w:lvlJc w:val="left"/>
+      <w:pPr>
+        <w:ind w:left="2160" w:hanging="360"/>
+      </w:pPr>
+      <w:rPr>
+        <w:rFonts w:ascii="Wingdings" w:hAnsi="Wingdings" w:hint="default"/>
+      </w:rPr>
+    </w:lvl>
+    <w:lvl w:ilvl="3" w:tplc="04090001" w:tentative="1">
+      <w:start w:val="1"/>
+      <w:numFmt w:val="bullet"/>
+      <w:lvlText w:val=""/>
+      <w:lvlJc w:val="left"/>
+      <w:pPr>
+        <w:ind w:left="2880" w:hanging="360"/>
+      </w:pPr>
+      <w:rPr>
+        <w:rFonts w:ascii="Symbol" w:hAnsi="Symbol" w:hint="default"/>
+      </w:rPr>
+    </w:lvl>
+    <w:lvl w:ilvl="4" w:tplc="04090003" w:tentative="1">
+      <w:start w:val="1"/>
+      <w:numFmt w:val="bullet"/>
+      <w:lvlText w:val="o"/>
+      <w:lvlJc w:val="left"/>
+      <w:pPr>
+        <w:ind w:left="3600" w:hanging="360"/>
+      </w:pPr>
+      <w:rPr>
+        <w:rFonts w:ascii="Courier New" w:hAnsi="Courier New" w:cs="Courier New" w:hint="default"/>
+      </w:rPr>
+    </w:lvl>
+    <w:lvl w:ilvl="5" w:tplc="04090005" w:tentative="1">
+      <w:start w:val="1"/>
+      <w:numFmt w:val="bullet"/>
+      <w:lvlText w:val=""/>
+      <w:lvlJc w:val="left"/>
+      <w:pPr>
+        <w:ind w:left="4320" w:hanging="360"/>
+      </w:pPr>
+      <w:rPr>
+        <w:rFonts w:ascii="Wingdings" w:hAnsi="Wingdings" w:hint="default"/>
+      </w:rPr>
+    </w:lvl>
+    <w:lvl w:ilvl="6" w:tplc="04090001" w:tentative="1">
+      <w:start w:val="1"/>
+      <w:numFmt w:val="bullet"/>
+      <w:lvlText w:val=""/>
+      <w:lvlJc w:val="left"/>
+      <w:pPr>
+        <w:ind w:left="5040" w:hanging="360"/>
+      </w:pPr>
+      <w:rPr>
+        <w:rFonts w:ascii="Symbol" w:hAnsi="Symbol" w:hint="default"/>
+      </w:rPr>
+    </w:lvl>
+    <w:lvl w:ilvl="7" w:tplc="04090003" w:tentative="1">
+      <w:start w:val="1"/>
+      <w:numFmt w:val="bullet"/>
+      <w:lvlText w:val="o"/>
+      <w:lvlJc w:val="left"/>
+      <w:pPr>
+        <w:ind w:left="5760" w:hanging="360"/>
+      </w:pPr>
+      <w:rPr>
+        <w:rFonts w:ascii="Courier New" w:hAnsi="Courier New" w:cs="Courier New" w:hint="default"/>
+      </w:rPr>
+    </w:lvl>
+    <w:lvl w:ilvl="8" w:tplc="04090005" w:tentative="1">
+      <w:start w:val="1"/>
+      <w:numFmt w:val="bullet"/>
+      <w:lvlText w:val=""/>
+      <w:lvlJc w:val="left"/>
+      <w:pPr>
+        <w:ind w:left="6480" w:hanging="360"/>
+      </w:pPr>
+      <w:rPr>
+        <w:rFonts w:ascii="Wingdings" w:hAnsi="Wingdings" w:hint="default"/>
+      </w:rPr>
+    </w:lvl>
+  </w:abstractNum>
+  <w:num w:numId="1" w16cid:durableId="235822889">
+    <w:abstractNumId w:val="1"/>
+  </w:num>
+  <w:num w:numId="2" w16cid:durableId="837235114">
+    <w:abstractNumId w:val="0"/>
+  </w:num>
+</w:numbering>
 </file>
 
 <file path=word/styles.xml><?xml version="1.0" encoding="utf-8"?>

</xml_diff>

<commit_message>
added part 2 to report
</commit_message>
<xml_diff>
--- a/EX2/EX2 Report.docx
+++ b/EX2/EX2 Report.docx
@@ -128,6 +128,314 @@
     <w:p/>
     <w:p/>
     <w:p/>
+    <w:p>
+      <w:pPr>
+        <w:rPr>
+          <w:b/>
+          <w:bCs/>
+          <w:sz w:val="32"/>
+          <w:szCs w:val="32"/>
+        </w:rPr>
+      </w:pPr>
+      <w:r>
+        <w:rPr>
+          <w:b/>
+          <w:bCs/>
+          <w:sz w:val="32"/>
+          <w:szCs w:val="32"/>
+        </w:rPr>
+        <w:lastRenderedPageBreak/>
+        <w:t>Part 2:</w:t>
+      </w:r>
+    </w:p>
+    <w:p>
+      <w:r>
+        <w:t>In this part I trained a logistic regression classifier on the Fashion-MNIST dataset. I used 0.8 of the data for training, and the remaining 0.2 for validation.</w:t>
+      </w:r>
+    </w:p>
+    <w:p>
+      <w:r>
+        <w:t>I tried every combination of the following values:</w:t>
+      </w:r>
+    </w:p>
+    <w:p>
+      <w:pPr>
+        <w:pStyle w:val="a9"/>
+        <w:numPr>
+          <w:ilvl w:val="0"/>
+          <w:numId w:val="2"/>
+        </w:numPr>
+      </w:pPr>
+      <w:r>
+        <w:t>Batch size: 32, 64, 128.</w:t>
+      </w:r>
+    </w:p>
+    <w:p>
+      <w:pPr>
+        <w:pStyle w:val="a9"/>
+        <w:numPr>
+          <w:ilvl w:val="0"/>
+          <w:numId w:val="2"/>
+        </w:numPr>
+      </w:pPr>
+      <w:r>
+        <w:t>Learning rate: 0.001, 0.01, 0.1.</w:t>
+      </w:r>
+    </w:p>
+    <w:p>
+      <w:pPr>
+        <w:pStyle w:val="a9"/>
+        <w:numPr>
+          <w:ilvl w:val="0"/>
+          <w:numId w:val="2"/>
+        </w:numPr>
+      </w:pPr>
+      <w:r>
+        <w:t>Regularization coefficient: 0.001, 0.01, 0.1.</w:t>
+      </w:r>
+    </w:p>
+    <w:p>
+      <w:r>
+        <w:drawing>
+          <wp:anchor distT="0" distB="0" distL="114300" distR="114300" simplePos="0" relativeHeight="251660288" behindDoc="0" locked="0" layoutInCell="1" allowOverlap="1" wp14:anchorId="045957FE" wp14:editId="305024F7">
+            <wp:simplePos x="0" y="0"/>
+            <wp:positionH relativeFrom="margin">
+              <wp:posOffset>3362325</wp:posOffset>
+            </wp:positionH>
+            <wp:positionV relativeFrom="paragraph">
+              <wp:posOffset>280035</wp:posOffset>
+            </wp:positionV>
+            <wp:extent cx="3257550" cy="1950720"/>
+            <wp:effectExtent l="0" t="0" r="0" b="0"/>
+            <wp:wrapSquare wrapText="bothSides"/>
+            <wp:docPr id="947014462" name="תמונה 1" descr="תמונה שמכילה טקסט, צילום מסך, תרשים, קו&#10;&#10;התיאור נוצר באופן אוטומטי"/>
+            <wp:cNvGraphicFramePr>
+              <a:graphicFrameLocks xmlns:a="http://schemas.openxmlformats.org/drawingml/2006/main" noChangeAspect="1"/>
+            </wp:cNvGraphicFramePr>
+            <a:graphic xmlns:a="http://schemas.openxmlformats.org/drawingml/2006/main">
+              <a:graphicData uri="http://schemas.openxmlformats.org/drawingml/2006/picture">
+                <pic:pic xmlns:pic="http://schemas.openxmlformats.org/drawingml/2006/picture">
+                  <pic:nvPicPr>
+                    <pic:cNvPr id="947014462" name="תמונה 1" descr="תמונה שמכילה טקסט, צילום מסך, תרשים, קו&#10;&#10;התיאור נוצר באופן אוטומטי"/>
+                    <pic:cNvPicPr/>
+                  </pic:nvPicPr>
+                  <pic:blipFill>
+                    <a:blip r:embed="rId6">
+                      <a:extLst>
+                        <a:ext uri="{28A0092B-C50C-407E-A947-70E740481C1C}">
+                          <a14:useLocalDpi xmlns:a14="http://schemas.microsoft.com/office/drawing/2010/main" val="0"/>
+                        </a:ext>
+                      </a:extLst>
+                    </a:blip>
+                    <a:stretch>
+                      <a:fillRect/>
+                    </a:stretch>
+                  </pic:blipFill>
+                  <pic:spPr>
+                    <a:xfrm>
+                      <a:off x="0" y="0"/>
+                      <a:ext cx="3257550" cy="1950720"/>
+                    </a:xfrm>
+                    <a:prstGeom prst="rect">
+                      <a:avLst/>
+                    </a:prstGeom>
+                  </pic:spPr>
+                </pic:pic>
+              </a:graphicData>
+            </a:graphic>
+            <wp14:sizeRelH relativeFrom="margin">
+              <wp14:pctWidth>0</wp14:pctWidth>
+            </wp14:sizeRelH>
+            <wp14:sizeRelV relativeFrom="margin">
+              <wp14:pctHeight>0</wp14:pctHeight>
+            </wp14:sizeRelV>
+          </wp:anchor>
+        </w:drawing>
+      </w:r>
+      <w:r>
+        <w:drawing>
+          <wp:anchor distT="0" distB="0" distL="114300" distR="114300" simplePos="0" relativeHeight="251659264" behindDoc="0" locked="0" layoutInCell="1" allowOverlap="1" wp14:anchorId="41E61064" wp14:editId="1C366D02">
+            <wp:simplePos x="0" y="0"/>
+            <wp:positionH relativeFrom="margin">
+              <wp:align>left</wp:align>
+            </wp:positionH>
+            <wp:positionV relativeFrom="paragraph">
+              <wp:posOffset>286385</wp:posOffset>
+            </wp:positionV>
+            <wp:extent cx="3352800" cy="1893570"/>
+            <wp:effectExtent l="0" t="0" r="0" b="0"/>
+            <wp:wrapSquare wrapText="bothSides"/>
+            <wp:docPr id="1123249315" name="תמונה 1" descr="תמונה שמכילה טקסט, צילום מסך, תרשים, קו&#10;&#10;התיאור נוצר באופן אוטומטי"/>
+            <wp:cNvGraphicFramePr>
+              <a:graphicFrameLocks xmlns:a="http://schemas.openxmlformats.org/drawingml/2006/main" noChangeAspect="1"/>
+            </wp:cNvGraphicFramePr>
+            <a:graphic xmlns:a="http://schemas.openxmlformats.org/drawingml/2006/main">
+              <a:graphicData uri="http://schemas.openxmlformats.org/drawingml/2006/picture">
+                <pic:pic xmlns:pic="http://schemas.openxmlformats.org/drawingml/2006/picture">
+                  <pic:nvPicPr>
+                    <pic:cNvPr id="1123249315" name="תמונה 1" descr="תמונה שמכילה טקסט, צילום מסך, תרשים, קו&#10;&#10;התיאור נוצר באופן אוטומטי"/>
+                    <pic:cNvPicPr/>
+                  </pic:nvPicPr>
+                  <pic:blipFill>
+                    <a:blip r:embed="rId7">
+                      <a:extLst>
+                        <a:ext uri="{28A0092B-C50C-407E-A947-70E740481C1C}">
+                          <a14:useLocalDpi xmlns:a14="http://schemas.microsoft.com/office/drawing/2010/main" val="0"/>
+                        </a:ext>
+                      </a:extLst>
+                    </a:blip>
+                    <a:stretch>
+                      <a:fillRect/>
+                    </a:stretch>
+                  </pic:blipFill>
+                  <pic:spPr>
+                    <a:xfrm>
+                      <a:off x="0" y="0"/>
+                      <a:ext cx="3355881" cy="1895519"/>
+                    </a:xfrm>
+                    <a:prstGeom prst="rect">
+                      <a:avLst/>
+                    </a:prstGeom>
+                  </pic:spPr>
+                </pic:pic>
+              </a:graphicData>
+            </a:graphic>
+            <wp14:sizeRelH relativeFrom="margin">
+              <wp14:pctWidth>0</wp14:pctWidth>
+            </wp14:sizeRelH>
+            <wp14:sizeRelV relativeFrom="margin">
+              <wp14:pctHeight>0</wp14:pctHeight>
+            </wp14:sizeRelV>
+          </wp:anchor>
+        </w:drawing>
+      </w:r>
+      <w:r>
+        <w:t>These are some of the results:</w:t>
+      </w:r>
+    </w:p>
+    <w:p>
+      <w:r>
+        <w:rPr>
+          <w:noProof/>
+        </w:rPr>
+        <w:drawing>
+          <wp:anchor distT="0" distB="0" distL="114300" distR="114300" simplePos="0" relativeHeight="251661312" behindDoc="0" locked="0" layoutInCell="1" allowOverlap="1" wp14:anchorId="3DB398C5" wp14:editId="73B99B78">
+            <wp:simplePos x="0" y="0"/>
+            <wp:positionH relativeFrom="margin">
+              <wp:align>left</wp:align>
+            </wp:positionH>
+            <wp:positionV relativeFrom="paragraph">
+              <wp:posOffset>1896745</wp:posOffset>
+            </wp:positionV>
+            <wp:extent cx="3200400" cy="1876425"/>
+            <wp:effectExtent l="0" t="0" r="0" b="9525"/>
+            <wp:wrapSquare wrapText="bothSides"/>
+            <wp:docPr id="1827977441" name="תמונה 1" descr="תמונה שמכילה טקסט, צילום מסך, תרשים, קו&#10;&#10;התיאור נוצר באופן אוטומטי"/>
+            <wp:cNvGraphicFramePr>
+              <a:graphicFrameLocks xmlns:a="http://schemas.openxmlformats.org/drawingml/2006/main" noChangeAspect="1"/>
+            </wp:cNvGraphicFramePr>
+            <a:graphic xmlns:a="http://schemas.openxmlformats.org/drawingml/2006/main">
+              <a:graphicData uri="http://schemas.openxmlformats.org/drawingml/2006/picture">
+                <pic:pic xmlns:pic="http://schemas.openxmlformats.org/drawingml/2006/picture">
+                  <pic:nvPicPr>
+                    <pic:cNvPr id="1827977441" name="תמונה 1" descr="תמונה שמכילה טקסט, צילום מסך, תרשים, קו&#10;&#10;התיאור נוצר באופן אוטומטי"/>
+                    <pic:cNvPicPr/>
+                  </pic:nvPicPr>
+                  <pic:blipFill>
+                    <a:blip r:embed="rId8">
+                      <a:extLst>
+                        <a:ext uri="{28A0092B-C50C-407E-A947-70E740481C1C}">
+                          <a14:useLocalDpi xmlns:a14="http://schemas.microsoft.com/office/drawing/2010/main" val="0"/>
+                        </a:ext>
+                      </a:extLst>
+                    </a:blip>
+                    <a:stretch>
+                      <a:fillRect/>
+                    </a:stretch>
+                  </pic:blipFill>
+                  <pic:spPr>
+                    <a:xfrm>
+                      <a:off x="0" y="0"/>
+                      <a:ext cx="3202576" cy="1878328"/>
+                    </a:xfrm>
+                    <a:prstGeom prst="rect">
+                      <a:avLst/>
+                    </a:prstGeom>
+                  </pic:spPr>
+                </pic:pic>
+              </a:graphicData>
+            </a:graphic>
+            <wp14:sizeRelH relativeFrom="margin">
+              <wp14:pctWidth>0</wp14:pctWidth>
+            </wp14:sizeRelH>
+            <wp14:sizeRelV relativeFrom="margin">
+              <wp14:pctHeight>0</wp14:pctHeight>
+            </wp14:sizeRelV>
+          </wp:anchor>
+        </w:drawing>
+      </w:r>
+      <w:r>
+        <w:rPr>
+          <w:noProof/>
+        </w:rPr>
+        <w:t xml:space="preserve">  </w:t>
+      </w:r>
+    </w:p>
+    <w:p/>
+    <w:p/>
+    <w:p/>
+    <w:p/>
+    <w:p/>
+    <w:p>
+      <w:r>
+        <w:t>Here are my insights:</w:t>
+      </w:r>
+    </w:p>
+    <w:p>
+      <w:pPr>
+        <w:pStyle w:val="a9"/>
+        <w:numPr>
+          <w:ilvl w:val="0"/>
+          <w:numId w:val="2"/>
+        </w:numPr>
+      </w:pPr>
+      <w:r>
+        <w:t>Lower batch size might lead to slower convergence, but also to better performance on unfamiliar data.</w:t>
+      </w:r>
+    </w:p>
+    <w:p>
+      <w:pPr>
+        <w:pStyle w:val="a9"/>
+        <w:numPr>
+          <w:ilvl w:val="0"/>
+          <w:numId w:val="2"/>
+        </w:numPr>
+      </w:pPr>
+      <w:r>
+        <w:t>Higher learning rate might lead to faster convergence but can also skip optimal solutions.</w:t>
+      </w:r>
+    </w:p>
+    <w:p>
+      <w:pPr>
+        <w:pStyle w:val="a9"/>
+        <w:numPr>
+          <w:ilvl w:val="0"/>
+          <w:numId w:val="2"/>
+        </w:numPr>
+      </w:pPr>
+      <w:r>
+        <w:t>If the r</w:t>
+      </w:r>
+      <w:r>
+        <w:t>egularization coefficient</w:t>
+      </w:r>
+      <w:r>
+        <w:t xml:space="preserve"> is too low, the model would learn the training data too closely. If it’s too high, the model would be too simple to capture the required patterns</w:t>
+      </w:r>
+      <w:r>
+        <w:t>.</w:t>
+      </w:r>
+    </w:p>
     <w:sectPr>
       <w:pgSz w:w="12240" w:h="15840"/>
       <w:pgMar w:top="1440" w:right="1440" w:bottom="1440" w:left="1440" w:header="720" w:footer="720" w:gutter="0"/>

</xml_diff>

<commit_message>
added part 3 to the report
</commit_message>
<xml_diff>
--- a/EX2/EX2 Report.docx
+++ b/EX2/EX2 Report.docx
@@ -197,15 +197,15 @@
     <w:p>
       <w:r>
         <w:drawing>
-          <wp:anchor distT="0" distB="0" distL="114300" distR="114300" simplePos="0" relativeHeight="251660288" behindDoc="0" locked="0" layoutInCell="1" allowOverlap="1" wp14:anchorId="045957FE" wp14:editId="305024F7">
+          <wp:anchor distT="0" distB="0" distL="114300" distR="114300" simplePos="0" relativeHeight="251660288" behindDoc="0" locked="0" layoutInCell="1" allowOverlap="1" wp14:anchorId="045957FE" wp14:editId="53E826E2">
             <wp:simplePos x="0" y="0"/>
             <wp:positionH relativeFrom="margin">
-              <wp:posOffset>3362325</wp:posOffset>
+              <wp:posOffset>3361690</wp:posOffset>
             </wp:positionH>
             <wp:positionV relativeFrom="paragraph">
               <wp:posOffset>280035</wp:posOffset>
             </wp:positionV>
-            <wp:extent cx="3257550" cy="1950720"/>
+            <wp:extent cx="3244850" cy="1943100"/>
             <wp:effectExtent l="0" t="0" r="0" b="0"/>
             <wp:wrapSquare wrapText="bothSides"/>
             <wp:docPr id="947014462" name="תמונה 1" descr="תמונה שמכילה טקסט, צילום מסך, תרשים, קו&#10;&#10;התיאור נוצר באופן אוטומטי"/>
@@ -234,7 +234,7 @@
                   <pic:spPr>
                     <a:xfrm>
                       <a:off x="0" y="0"/>
-                      <a:ext cx="3257550" cy="1950720"/>
+                      <a:ext cx="3244850" cy="1943100"/>
                     </a:xfrm>
                     <a:prstGeom prst="rect">
                       <a:avLst/>
@@ -254,7 +254,7 @@
       </w:r>
       <w:r>
         <w:drawing>
-          <wp:anchor distT="0" distB="0" distL="114300" distR="114300" simplePos="0" relativeHeight="251659264" behindDoc="0" locked="0" layoutInCell="1" allowOverlap="1" wp14:anchorId="41E61064" wp14:editId="1C366D02">
+          <wp:anchor distT="0" distB="0" distL="114300" distR="114300" simplePos="0" relativeHeight="251659264" behindDoc="0" locked="0" layoutInCell="1" allowOverlap="1" wp14:anchorId="41E61064" wp14:editId="799C9C20">
             <wp:simplePos x="0" y="0"/>
             <wp:positionH relativeFrom="margin">
               <wp:align>left</wp:align>
@@ -262,8 +262,8 @@
             <wp:positionV relativeFrom="paragraph">
               <wp:posOffset>286385</wp:posOffset>
             </wp:positionV>
-            <wp:extent cx="3352800" cy="1893570"/>
-            <wp:effectExtent l="0" t="0" r="0" b="0"/>
+            <wp:extent cx="3388995" cy="1914525"/>
+            <wp:effectExtent l="0" t="0" r="1905" b="0"/>
             <wp:wrapSquare wrapText="bothSides"/>
             <wp:docPr id="1123249315" name="תמונה 1" descr="תמונה שמכילה טקסט, צילום מסך, תרשים, קו&#10;&#10;התיאור נוצר באופן אוטומטי"/>
             <wp:cNvGraphicFramePr>
@@ -291,7 +291,7 @@
                   <pic:spPr>
                     <a:xfrm>
                       <a:off x="0" y="0"/>
-                      <a:ext cx="3355881" cy="1895519"/>
+                      <a:ext cx="3395169" cy="1917711"/>
                     </a:xfrm>
                     <a:prstGeom prst="rect">
                       <a:avLst/>
@@ -319,15 +319,15 @@
           <w:noProof/>
         </w:rPr>
         <w:drawing>
-          <wp:anchor distT="0" distB="0" distL="114300" distR="114300" simplePos="0" relativeHeight="251661312" behindDoc="0" locked="0" layoutInCell="1" allowOverlap="1" wp14:anchorId="3DB398C5" wp14:editId="73B99B78">
+          <wp:anchor distT="0" distB="0" distL="114300" distR="114300" simplePos="0" relativeHeight="251661312" behindDoc="0" locked="0" layoutInCell="1" allowOverlap="1" wp14:anchorId="3DB398C5" wp14:editId="0BB4012F">
             <wp:simplePos x="0" y="0"/>
             <wp:positionH relativeFrom="margin">
               <wp:align>left</wp:align>
             </wp:positionH>
             <wp:positionV relativeFrom="paragraph">
-              <wp:posOffset>1896745</wp:posOffset>
+              <wp:posOffset>2001520</wp:posOffset>
             </wp:positionV>
-            <wp:extent cx="3200400" cy="1876425"/>
+            <wp:extent cx="3297555" cy="1933575"/>
             <wp:effectExtent l="0" t="0" r="0" b="9525"/>
             <wp:wrapSquare wrapText="bothSides"/>
             <wp:docPr id="1827977441" name="תמונה 1" descr="תמונה שמכילה טקסט, צילום מסך, תרשים, קו&#10;&#10;התיאור נוצר באופן אוטומטי"/>
@@ -356,7 +356,7 @@
                   <pic:spPr>
                     <a:xfrm>
                       <a:off x="0" y="0"/>
-                      <a:ext cx="3202576" cy="1878328"/>
+                      <a:ext cx="3297555" cy="1933575"/>
                     </a:xfrm>
                     <a:prstGeom prst="rect">
                       <a:avLst/>
@@ -386,6 +386,7 @@
     <w:p/>
     <w:p/>
     <w:p/>
+    <w:p/>
     <w:p>
       <w:r>
         <w:t>Here are my insights:</w:t>
@@ -436,6 +437,7 @@
         <w:t>.</w:t>
       </w:r>
     </w:p>
+    <w:p/>
     <w:sectPr>
       <w:pgSz w:w="12240" w:h="15840"/>
       <w:pgMar w:top="1440" w:right="1440" w:bottom="1440" w:left="1440" w:header="720" w:footer="720" w:gutter="0"/>

</xml_diff>

<commit_message>
added part 3 and Instructions on how to run the code to report
</commit_message>
<xml_diff>
--- a/EX2/EX2 Report.docx
+++ b/EX2/EX2 Report.docx
@@ -61,8 +61,11 @@
     </w:p>
     <w:p>
       <w:r>
+        <w:rPr>
+          <w:noProof/>
+        </w:rPr>
         <w:drawing>
-          <wp:anchor distT="0" distB="0" distL="114300" distR="114300" simplePos="0" relativeHeight="251658240" behindDoc="0" locked="0" layoutInCell="1" allowOverlap="1" wp14:anchorId="6CDE62D3" wp14:editId="28EFE7C5">
+          <wp:anchor distT="0" distB="0" distL="114300" distR="114300" simplePos="0" relativeHeight="251659264" behindDoc="0" locked="0" layoutInCell="1" allowOverlap="1" wp14:anchorId="1FF41A13" wp14:editId="729901E6">
             <wp:simplePos x="0" y="0"/>
             <wp:positionH relativeFrom="margin">
               <wp:align>center</wp:align>
@@ -196,19 +199,27 @@
     </w:p>
     <w:p>
       <w:r>
+        <w:t>These are some of the results:</w:t>
+      </w:r>
+    </w:p>
+    <w:p>
+      <w:r>
+        <w:rPr>
+          <w:noProof/>
+        </w:rPr>
         <w:drawing>
-          <wp:anchor distT="0" distB="0" distL="114300" distR="114300" simplePos="0" relativeHeight="251660288" behindDoc="0" locked="0" layoutInCell="1" allowOverlap="1" wp14:anchorId="045957FE" wp14:editId="53E826E2">
+          <wp:anchor distT="0" distB="0" distL="114300" distR="114300" simplePos="0" relativeHeight="251662336" behindDoc="0" locked="0" layoutInCell="1" allowOverlap="1" wp14:anchorId="72EABAD4" wp14:editId="320E54F9">
             <wp:simplePos x="0" y="0"/>
-            <wp:positionH relativeFrom="margin">
-              <wp:posOffset>3361690</wp:posOffset>
+            <wp:positionH relativeFrom="column">
+              <wp:posOffset>990600</wp:posOffset>
             </wp:positionH>
             <wp:positionV relativeFrom="paragraph">
-              <wp:posOffset>280035</wp:posOffset>
+              <wp:posOffset>29845</wp:posOffset>
             </wp:positionV>
-            <wp:extent cx="3244850" cy="1943100"/>
+            <wp:extent cx="3589655" cy="1562100"/>
             <wp:effectExtent l="0" t="0" r="0" b="0"/>
             <wp:wrapSquare wrapText="bothSides"/>
-            <wp:docPr id="947014462" name="תמונה 1" descr="תמונה שמכילה טקסט, צילום מסך, תרשים, קו&#10;&#10;התיאור נוצר באופן אוטומטי"/>
+            <wp:docPr id="628285480" name="תמונה 1" descr="תמונה שמכילה טקסט, צילום מסך, תרשים, מספר&#10;&#10;התיאור נוצר באופן אוטומטי"/>
             <wp:cNvGraphicFramePr>
               <a:graphicFrameLocks xmlns:a="http://schemas.openxmlformats.org/drawingml/2006/main" noChangeAspect="1"/>
             </wp:cNvGraphicFramePr>
@@ -216,11 +227,11 @@
               <a:graphicData uri="http://schemas.openxmlformats.org/drawingml/2006/picture">
                 <pic:pic xmlns:pic="http://schemas.openxmlformats.org/drawingml/2006/picture">
                   <pic:nvPicPr>
-                    <pic:cNvPr id="947014462" name="תמונה 1" descr="תמונה שמכילה טקסט, צילום מסך, תרשים, קו&#10;&#10;התיאור נוצר באופן אוטומטי"/>
+                    <pic:cNvPr id="628285480" name="תמונה 1" descr="תמונה שמכילה טקסט, צילום מסך, תרשים, מספר&#10;&#10;התיאור נוצר באופן אוטומטי"/>
                     <pic:cNvPicPr/>
                   </pic:nvPicPr>
                   <pic:blipFill>
-                    <a:blip r:embed="rId6">
+                    <a:blip r:embed="rId6" cstate="print">
                       <a:extLst>
                         <a:ext uri="{28A0092B-C50C-407E-A947-70E740481C1C}">
                           <a14:useLocalDpi xmlns:a14="http://schemas.microsoft.com/office/drawing/2010/main" val="0"/>
@@ -234,7 +245,7 @@
                   <pic:spPr>
                     <a:xfrm>
                       <a:off x="0" y="0"/>
-                      <a:ext cx="3244850" cy="1943100"/>
+                      <a:ext cx="3589655" cy="1562100"/>
                     </a:xfrm>
                     <a:prstGeom prst="rect">
                       <a:avLst/>
@@ -253,19 +264,45 @@
         </w:drawing>
       </w:r>
       <w:r>
+        <w:t>Best model:</w:t>
+      </w:r>
+    </w:p>
+    <w:p>
+      <w:pPr>
+        <w:jc w:val="center"/>
+      </w:pPr>
+    </w:p>
+    <w:p>
+      <w:pPr>
+        <w:jc w:val="center"/>
+      </w:pPr>
+    </w:p>
+    <w:p>
+      <w:pPr>
+        <w:jc w:val="center"/>
+        <w:rPr>
+          <w:rtl/>
+        </w:rPr>
+      </w:pPr>
+    </w:p>
+    <w:p>
+      <w:r>
+        <w:rPr>
+          <w:noProof/>
+        </w:rPr>
         <w:drawing>
-          <wp:anchor distT="0" distB="0" distL="114300" distR="114300" simplePos="0" relativeHeight="251659264" behindDoc="0" locked="0" layoutInCell="1" allowOverlap="1" wp14:anchorId="41E61064" wp14:editId="799C9C20">
+          <wp:anchor distT="0" distB="0" distL="114300" distR="114300" simplePos="0" relativeHeight="251660288" behindDoc="0" locked="0" layoutInCell="1" allowOverlap="1" wp14:anchorId="6ADE94F8" wp14:editId="7805D6FE">
             <wp:simplePos x="0" y="0"/>
-            <wp:positionH relativeFrom="margin">
-              <wp:align>left</wp:align>
+            <wp:positionH relativeFrom="column">
+              <wp:posOffset>2635885</wp:posOffset>
             </wp:positionH>
             <wp:positionV relativeFrom="paragraph">
-              <wp:posOffset>286385</wp:posOffset>
+              <wp:posOffset>478790</wp:posOffset>
             </wp:positionV>
-            <wp:extent cx="3388995" cy="1914525"/>
-            <wp:effectExtent l="0" t="0" r="1905" b="0"/>
+            <wp:extent cx="4222115" cy="1602105"/>
+            <wp:effectExtent l="0" t="0" r="0" b="0"/>
             <wp:wrapSquare wrapText="bothSides"/>
-            <wp:docPr id="1123249315" name="תמונה 1" descr="תמונה שמכילה טקסט, צילום מסך, תרשים, קו&#10;&#10;התיאור נוצר באופן אוטומטי"/>
+            <wp:docPr id="1705340839" name="תמונה 1" descr="תמונה שמכילה טקסט, צילום מסך, קו, עלילה&#10;&#10;התיאור נוצר באופן אוטומטי"/>
             <wp:cNvGraphicFramePr>
               <a:graphicFrameLocks xmlns:a="http://schemas.openxmlformats.org/drawingml/2006/main" noChangeAspect="1"/>
             </wp:cNvGraphicFramePr>
@@ -273,11 +310,11 @@
               <a:graphicData uri="http://schemas.openxmlformats.org/drawingml/2006/picture">
                 <pic:pic xmlns:pic="http://schemas.openxmlformats.org/drawingml/2006/picture">
                   <pic:nvPicPr>
-                    <pic:cNvPr id="1123249315" name="תמונה 1" descr="תמונה שמכילה טקסט, צילום מסך, תרשים, קו&#10;&#10;התיאור נוצר באופן אוטומטי"/>
+                    <pic:cNvPr id="1705340839" name="תמונה 1" descr="תמונה שמכילה טקסט, צילום מסך, קו, עלילה&#10;&#10;התיאור נוצר באופן אוטומטי"/>
                     <pic:cNvPicPr/>
                   </pic:nvPicPr>
                   <pic:blipFill>
-                    <a:blip r:embed="rId7">
+                    <a:blip r:embed="rId7" cstate="print">
                       <a:extLst>
                         <a:ext uri="{28A0092B-C50C-407E-A947-70E740481C1C}">
                           <a14:useLocalDpi xmlns:a14="http://schemas.microsoft.com/office/drawing/2010/main" val="0"/>
@@ -291,7 +328,7 @@
                   <pic:spPr>
                     <a:xfrm>
                       <a:off x="0" y="0"/>
-                      <a:ext cx="3395169" cy="1917711"/>
+                      <a:ext cx="4222115" cy="1602105"/>
                     </a:xfrm>
                     <a:prstGeom prst="rect">
                       <a:avLst/>
@@ -310,27 +347,22 @@
         </w:drawing>
       </w:r>
       <w:r>
-        <w:t>These are some of the results:</w:t>
-      </w:r>
-    </w:p>
-    <w:p>
-      <w:r>
         <w:rPr>
           <w:noProof/>
         </w:rPr>
         <w:drawing>
-          <wp:anchor distT="0" distB="0" distL="114300" distR="114300" simplePos="0" relativeHeight="251661312" behindDoc="0" locked="0" layoutInCell="1" allowOverlap="1" wp14:anchorId="3DB398C5" wp14:editId="0BB4012F">
+          <wp:anchor distT="0" distB="0" distL="114300" distR="114300" simplePos="0" relativeHeight="251661312" behindDoc="0" locked="0" layoutInCell="1" allowOverlap="1" wp14:anchorId="1315B381" wp14:editId="42941EA0">
             <wp:simplePos x="0" y="0"/>
-            <wp:positionH relativeFrom="margin">
-              <wp:align>left</wp:align>
+            <wp:positionH relativeFrom="column">
+              <wp:posOffset>-914400</wp:posOffset>
             </wp:positionH>
             <wp:positionV relativeFrom="paragraph">
-              <wp:posOffset>2001520</wp:posOffset>
+              <wp:posOffset>593090</wp:posOffset>
             </wp:positionV>
-            <wp:extent cx="3297555" cy="1933575"/>
-            <wp:effectExtent l="0" t="0" r="0" b="9525"/>
+            <wp:extent cx="3589655" cy="1581785"/>
+            <wp:effectExtent l="0" t="0" r="0" b="0"/>
             <wp:wrapSquare wrapText="bothSides"/>
-            <wp:docPr id="1827977441" name="תמונה 1" descr="תמונה שמכילה טקסט, צילום מסך, תרשים, קו&#10;&#10;התיאור נוצר באופן אוטומטי"/>
+            <wp:docPr id="809105213" name="תמונה 1" descr="תמונה שמכילה טקסט, צילום מסך, תרשים, קו&#10;&#10;התיאור נוצר באופן אוטומטי"/>
             <wp:cNvGraphicFramePr>
               <a:graphicFrameLocks xmlns:a="http://schemas.openxmlformats.org/drawingml/2006/main" noChangeAspect="1"/>
             </wp:cNvGraphicFramePr>
@@ -338,11 +370,11 @@
               <a:graphicData uri="http://schemas.openxmlformats.org/drawingml/2006/picture">
                 <pic:pic xmlns:pic="http://schemas.openxmlformats.org/drawingml/2006/picture">
                   <pic:nvPicPr>
-                    <pic:cNvPr id="1827977441" name="תמונה 1" descr="תמונה שמכילה טקסט, צילום מסך, תרשים, קו&#10;&#10;התיאור נוצר באופן אוטומטי"/>
+                    <pic:cNvPr id="809105213" name="תמונה 1" descr="תמונה שמכילה טקסט, צילום מסך, תרשים, קו&#10;&#10;התיאור נוצר באופן אוטומטי"/>
                     <pic:cNvPicPr/>
                   </pic:nvPicPr>
                   <pic:blipFill>
-                    <a:blip r:embed="rId8">
+                    <a:blip r:embed="rId8" cstate="print">
                       <a:extLst>
                         <a:ext uri="{28A0092B-C50C-407E-A947-70E740481C1C}">
                           <a14:useLocalDpi xmlns:a14="http://schemas.microsoft.com/office/drawing/2010/main" val="0"/>
@@ -356,7 +388,7 @@
                   <pic:spPr>
                     <a:xfrm>
                       <a:off x="0" y="0"/>
-                      <a:ext cx="3297555" cy="1933575"/>
+                      <a:ext cx="3589655" cy="1581785"/>
                     </a:xfrm>
                     <a:prstGeom prst="rect">
                       <a:avLst/>
@@ -374,17 +406,7 @@
           </wp:anchor>
         </w:drawing>
       </w:r>
-      <w:r>
-        <w:rPr>
-          <w:noProof/>
-        </w:rPr>
-        <w:t xml:space="preserve">  </w:t>
-      </w:r>
-    </w:p>
-    <w:p/>
-    <w:p/>
-    <w:p/>
-    <w:p/>
+    </w:p>
     <w:p/>
     <w:p/>
     <w:p>
@@ -425,16 +447,483 @@
         </w:numPr>
       </w:pPr>
       <w:r>
-        <w:t>If the r</w:t>
-      </w:r>
-      <w:r>
-        <w:t>egularization coefficient</w:t>
-      </w:r>
-      <w:r>
-        <w:t xml:space="preserve"> is too low, the model would learn the training data too closely. If it’s too high, the model would be too simple to capture the required patterns</w:t>
-      </w:r>
-      <w:r>
-        <w:t>.</w:t>
+        <w:t>If the regularization coefficient is too low, the model would learn the training data too closely. If it’s too high, the model would be too simple to capture the required patterns.</w:t>
+      </w:r>
+    </w:p>
+    <w:p>
+      <w:pPr>
+        <w:rPr>
+          <w:b/>
+          <w:bCs/>
+          <w:sz w:val="32"/>
+          <w:szCs w:val="32"/>
+        </w:rPr>
+      </w:pPr>
+      <w:r>
+        <w:rPr>
+          <w:b/>
+          <w:bCs/>
+          <w:sz w:val="32"/>
+          <w:szCs w:val="32"/>
+        </w:rPr>
+        <w:t>Part 3:</w:t>
+      </w:r>
+    </w:p>
+    <w:p>
+      <w:pPr>
+        <w:rPr>
+          <w:rtl/>
+        </w:rPr>
+      </w:pPr>
+      <w:r>
+        <w:lastRenderedPageBreak/>
+        <w:t xml:space="preserve">In this part I </w:t>
+      </w:r>
+      <w:r>
+        <w:t>trained a NN model with one hidden layer on the dataset.</w:t>
+      </w:r>
+    </w:p>
+    <w:p>
+      <w:r>
+        <w:t>I tried 30 different combinations of the following values:</w:t>
+      </w:r>
+    </w:p>
+    <w:p>
+      <w:pPr>
+        <w:pStyle w:val="a9"/>
+        <w:numPr>
+          <w:ilvl w:val="0"/>
+          <w:numId w:val="2"/>
+        </w:numPr>
+      </w:pPr>
+      <w:r>
+        <w:t>Batch size: 32, 64, 128.</w:t>
+      </w:r>
+    </w:p>
+    <w:p>
+      <w:pPr>
+        <w:pStyle w:val="a9"/>
+        <w:numPr>
+          <w:ilvl w:val="0"/>
+          <w:numId w:val="2"/>
+        </w:numPr>
+      </w:pPr>
+      <w:r>
+        <w:t>Learning rate: 0.001, 0.01, 0.1.</w:t>
+      </w:r>
+    </w:p>
+    <w:p>
+      <w:pPr>
+        <w:pStyle w:val="a9"/>
+        <w:numPr>
+          <w:ilvl w:val="0"/>
+          <w:numId w:val="2"/>
+        </w:numPr>
+      </w:pPr>
+      <w:r>
+        <w:t>Regularization coefficient: 0.001, 0.01, 0.1.</w:t>
+      </w:r>
+    </w:p>
+    <w:p>
+      <w:pPr>
+        <w:pStyle w:val="a9"/>
+        <w:numPr>
+          <w:ilvl w:val="0"/>
+          <w:numId w:val="2"/>
+        </w:numPr>
+      </w:pPr>
+      <w:r>
+        <w:t>Hidden layer size: 50, 100, 200.</w:t>
+      </w:r>
+    </w:p>
+    <w:p>
+      <w:pPr>
+        <w:pStyle w:val="a9"/>
+        <w:numPr>
+          <w:ilvl w:val="0"/>
+          <w:numId w:val="2"/>
+        </w:numPr>
+      </w:pPr>
+      <w:r>
+        <w:t xml:space="preserve">Activation function: </w:t>
+      </w:r>
+      <w:proofErr w:type="spellStart"/>
+      <w:r>
+        <w:t>ReLU</w:t>
+      </w:r>
+      <w:proofErr w:type="spellEnd"/>
+      <w:r>
+        <w:t>, tanh, sigmoid.</w:t>
+      </w:r>
+    </w:p>
+    <w:p>
+      <w:pPr>
+        <w:pStyle w:val="a9"/>
+        <w:numPr>
+          <w:ilvl w:val="0"/>
+          <w:numId w:val="2"/>
+        </w:numPr>
+      </w:pPr>
+      <w:r>
+        <w:t>Dropout rate: 0, 0.5.</w:t>
+      </w:r>
+    </w:p>
+    <w:p>
+      <w:r>
+        <w:t>These are some of the results:</w:t>
+      </w:r>
+    </w:p>
+    <w:p>
+      <w:pPr>
+        <w:rPr>
+          <w:noProof/>
+        </w:rPr>
+      </w:pPr>
+      <w:r>
+        <w:rPr>
+          <w:noProof/>
+        </w:rPr>
+        <w:t>Best model:</w:t>
+      </w:r>
+    </w:p>
+    <w:p>
+      <w:pPr>
+        <w:rPr>
+          <w:noProof/>
+        </w:rPr>
+      </w:pPr>
+      <w:r>
+        <w:drawing>
+          <wp:inline distT="0" distB="0" distL="0" distR="0" wp14:anchorId="4767B3E5" wp14:editId="706D34E0">
+            <wp:extent cx="5943600" cy="2056765"/>
+            <wp:effectExtent l="0" t="0" r="0" b="0"/>
+            <wp:docPr id="1316052584" name="תמונה 1" descr="תמונה שמכילה טקסט, צילום מסך, קו, תרשים&#10;&#10;התיאור נוצר באופן אוטומטי"/>
+            <wp:cNvGraphicFramePr>
+              <a:graphicFrameLocks xmlns:a="http://schemas.openxmlformats.org/drawingml/2006/main" noChangeAspect="1"/>
+            </wp:cNvGraphicFramePr>
+            <a:graphic xmlns:a="http://schemas.openxmlformats.org/drawingml/2006/main">
+              <a:graphicData uri="http://schemas.openxmlformats.org/drawingml/2006/picture">
+                <pic:pic xmlns:pic="http://schemas.openxmlformats.org/drawingml/2006/picture">
+                  <pic:nvPicPr>
+                    <pic:cNvPr id="1316052584" name="תמונה 1" descr="תמונה שמכילה טקסט, צילום מסך, קו, תרשים&#10;&#10;התיאור נוצר באופן אוטומטי"/>
+                    <pic:cNvPicPr/>
+                  </pic:nvPicPr>
+                  <pic:blipFill>
+                    <a:blip r:embed="rId9"/>
+                    <a:stretch>
+                      <a:fillRect/>
+                    </a:stretch>
+                  </pic:blipFill>
+                  <pic:spPr>
+                    <a:xfrm>
+                      <a:off x="0" y="0"/>
+                      <a:ext cx="5943600" cy="2056765"/>
+                    </a:xfrm>
+                    <a:prstGeom prst="rect">
+                      <a:avLst/>
+                    </a:prstGeom>
+                  </pic:spPr>
+                </pic:pic>
+              </a:graphicData>
+            </a:graphic>
+          </wp:inline>
+        </w:drawing>
+      </w:r>
+    </w:p>
+    <w:p>
+      <w:pPr>
+        <w:rPr>
+          <w:noProof/>
+        </w:rPr>
+      </w:pPr>
+      <w:r>
+        <w:rPr>
+          <w:noProof/>
+        </w:rPr>
+        <w:t>Other models:</w:t>
+      </w:r>
+      <w:r>
+        <w:rPr>
+          <w:noProof/>
+        </w:rPr>
+        <w:drawing>
+          <wp:inline distT="0" distB="0" distL="0" distR="0" wp14:anchorId="289269AA" wp14:editId="13EC7501">
+            <wp:extent cx="5943600" cy="2151380"/>
+            <wp:effectExtent l="0" t="0" r="0" b="0"/>
+            <wp:docPr id="257262573" name="תמונה 1" descr="תמונה שמכילה טקסט, תרשים, קו, צילום מסך&#10;&#10;התיאור נוצר באופן אוטומטי"/>
+            <wp:cNvGraphicFramePr>
+              <a:graphicFrameLocks xmlns:a="http://schemas.openxmlformats.org/drawingml/2006/main" noChangeAspect="1"/>
+            </wp:cNvGraphicFramePr>
+            <a:graphic xmlns:a="http://schemas.openxmlformats.org/drawingml/2006/main">
+              <a:graphicData uri="http://schemas.openxmlformats.org/drawingml/2006/picture">
+                <pic:pic xmlns:pic="http://schemas.openxmlformats.org/drawingml/2006/picture">
+                  <pic:nvPicPr>
+                    <pic:cNvPr id="257262573" name="תמונה 1" descr="תמונה שמכילה טקסט, תרשים, קו, צילום מסך&#10;&#10;התיאור נוצר באופן אוטומטי"/>
+                    <pic:cNvPicPr/>
+                  </pic:nvPicPr>
+                  <pic:blipFill>
+                    <a:blip r:embed="rId10"/>
+                    <a:stretch>
+                      <a:fillRect/>
+                    </a:stretch>
+                  </pic:blipFill>
+                  <pic:spPr>
+                    <a:xfrm>
+                      <a:off x="0" y="0"/>
+                      <a:ext cx="5943600" cy="2151380"/>
+                    </a:xfrm>
+                    <a:prstGeom prst="rect">
+                      <a:avLst/>
+                    </a:prstGeom>
+                  </pic:spPr>
+                </pic:pic>
+              </a:graphicData>
+            </a:graphic>
+          </wp:inline>
+        </w:drawing>
+      </w:r>
+      <w:r>
+        <w:rPr>
+          <w:noProof/>
+        </w:rPr>
+        <w:t xml:space="preserve"> </w:t>
+      </w:r>
+      <w:r>
+        <w:rPr>
+          <w:noProof/>
+        </w:rPr>
+        <w:lastRenderedPageBreak/>
+        <w:drawing>
+          <wp:inline distT="0" distB="0" distL="0" distR="0" wp14:anchorId="71515D75" wp14:editId="597B5740">
+            <wp:extent cx="5943600" cy="2163445"/>
+            <wp:effectExtent l="0" t="0" r="0" b="0"/>
+            <wp:docPr id="1865273842" name="תמונה 1" descr="תמונה שמכילה טקסט, צילום מסך, תרשים, קו&#10;&#10;התיאור נוצר באופן אוטומטי"/>
+            <wp:cNvGraphicFramePr>
+              <a:graphicFrameLocks xmlns:a="http://schemas.openxmlformats.org/drawingml/2006/main" noChangeAspect="1"/>
+            </wp:cNvGraphicFramePr>
+            <a:graphic xmlns:a="http://schemas.openxmlformats.org/drawingml/2006/main">
+              <a:graphicData uri="http://schemas.openxmlformats.org/drawingml/2006/picture">
+                <pic:pic xmlns:pic="http://schemas.openxmlformats.org/drawingml/2006/picture">
+                  <pic:nvPicPr>
+                    <pic:cNvPr id="1865273842" name="תמונה 1" descr="תמונה שמכילה טקסט, צילום מסך, תרשים, קו&#10;&#10;התיאור נוצר באופן אוטומטי"/>
+                    <pic:cNvPicPr/>
+                  </pic:nvPicPr>
+                  <pic:blipFill>
+                    <a:blip r:embed="rId11"/>
+                    <a:stretch>
+                      <a:fillRect/>
+                    </a:stretch>
+                  </pic:blipFill>
+                  <pic:spPr>
+                    <a:xfrm>
+                      <a:off x="0" y="0"/>
+                      <a:ext cx="5943600" cy="2163445"/>
+                    </a:xfrm>
+                    <a:prstGeom prst="rect">
+                      <a:avLst/>
+                    </a:prstGeom>
+                  </pic:spPr>
+                </pic:pic>
+              </a:graphicData>
+            </a:graphic>
+          </wp:inline>
+        </w:drawing>
+      </w:r>
+      <w:r>
+        <w:rPr>
+          <w:noProof/>
+        </w:rPr>
+        <w:t xml:space="preserve"> </w:t>
+      </w:r>
+      <w:r>
+        <w:rPr>
+          <w:noProof/>
+        </w:rPr>
+        <w:drawing>
+          <wp:inline distT="0" distB="0" distL="0" distR="0" wp14:anchorId="6BCF14EE" wp14:editId="0262D0C5">
+            <wp:extent cx="5943600" cy="1969135"/>
+            <wp:effectExtent l="0" t="0" r="0" b="0"/>
+            <wp:docPr id="956149629" name="תמונה 1" descr="תמונה שמכילה טקסט, קו, צילום מסך, תרשים&#10;&#10;התיאור נוצר באופן אוטומטי"/>
+            <wp:cNvGraphicFramePr>
+              <a:graphicFrameLocks xmlns:a="http://schemas.openxmlformats.org/drawingml/2006/main" noChangeAspect="1"/>
+            </wp:cNvGraphicFramePr>
+            <a:graphic xmlns:a="http://schemas.openxmlformats.org/drawingml/2006/main">
+              <a:graphicData uri="http://schemas.openxmlformats.org/drawingml/2006/picture">
+                <pic:pic xmlns:pic="http://schemas.openxmlformats.org/drawingml/2006/picture">
+                  <pic:nvPicPr>
+                    <pic:cNvPr id="956149629" name="תמונה 1" descr="תמונה שמכילה טקסט, קו, צילום מסך, תרשים&#10;&#10;התיאור נוצר באופן אוטומטי"/>
+                    <pic:cNvPicPr/>
+                  </pic:nvPicPr>
+                  <pic:blipFill>
+                    <a:blip r:embed="rId12"/>
+                    <a:stretch>
+                      <a:fillRect/>
+                    </a:stretch>
+                  </pic:blipFill>
+                  <pic:spPr>
+                    <a:xfrm>
+                      <a:off x="0" y="0"/>
+                      <a:ext cx="5943600" cy="1969135"/>
+                    </a:xfrm>
+                    <a:prstGeom prst="rect">
+                      <a:avLst/>
+                    </a:prstGeom>
+                  </pic:spPr>
+                </pic:pic>
+              </a:graphicData>
+            </a:graphic>
+          </wp:inline>
+        </w:drawing>
+      </w:r>
+    </w:p>
+    <w:p>
+      <w:pPr>
+        <w:jc w:val="center"/>
+        <w:rPr>
+          <w:noProof/>
+        </w:rPr>
+      </w:pPr>
+      <w:r>
+        <w:rPr>
+          <w:noProof/>
+        </w:rPr>
+        <w:drawing>
+          <wp:inline distT="0" distB="0" distL="0" distR="0" wp14:anchorId="23EFD508" wp14:editId="42CC67FA">
+            <wp:extent cx="5943600" cy="1997075"/>
+            <wp:effectExtent l="0" t="0" r="0" b="0"/>
+            <wp:docPr id="1390188350" name="תמונה 1" descr="תמונה שמכילה טקסט, צילום מסך, גופן, קו&#10;&#10;התיאור נוצר באופן אוטומטי"/>
+            <wp:cNvGraphicFramePr>
+              <a:graphicFrameLocks xmlns:a="http://schemas.openxmlformats.org/drawingml/2006/main" noChangeAspect="1"/>
+            </wp:cNvGraphicFramePr>
+            <a:graphic xmlns:a="http://schemas.openxmlformats.org/drawingml/2006/main">
+              <a:graphicData uri="http://schemas.openxmlformats.org/drawingml/2006/picture">
+                <pic:pic xmlns:pic="http://schemas.openxmlformats.org/drawingml/2006/picture">
+                  <pic:nvPicPr>
+                    <pic:cNvPr id="1390188350" name="תמונה 1" descr="תמונה שמכילה טקסט, צילום מסך, גופן, קו&#10;&#10;התיאור נוצר באופן אוטומטי"/>
+                    <pic:cNvPicPr/>
+                  </pic:nvPicPr>
+                  <pic:blipFill>
+                    <a:blip r:embed="rId13"/>
+                    <a:stretch>
+                      <a:fillRect/>
+                    </a:stretch>
+                  </pic:blipFill>
+                  <pic:spPr>
+                    <a:xfrm>
+                      <a:off x="0" y="0"/>
+                      <a:ext cx="5943600" cy="1997075"/>
+                    </a:xfrm>
+                    <a:prstGeom prst="rect">
+                      <a:avLst/>
+                    </a:prstGeom>
+                  </pic:spPr>
+                </pic:pic>
+              </a:graphicData>
+            </a:graphic>
+          </wp:inline>
+        </w:drawing>
+      </w:r>
+    </w:p>
+    <w:p>
+      <w:pPr>
+        <w:rPr>
+          <w:noProof/>
+        </w:rPr>
+      </w:pPr>
+      <w:r>
+        <w:rPr>
+          <w:noProof/>
+        </w:rPr>
+        <w:t>Here are my insights:</w:t>
+      </w:r>
+    </w:p>
+    <w:p>
+      <w:pPr>
+        <w:pStyle w:val="a9"/>
+        <w:numPr>
+          <w:ilvl w:val="0"/>
+          <w:numId w:val="2"/>
+        </w:numPr>
+      </w:pPr>
+      <w:r>
+        <w:t>Lower hidden layer size, as well as lower regularization coefficient might result in underfitting, while higher values can result in overfitting.</w:t>
+      </w:r>
+    </w:p>
+    <w:p>
+      <w:pPr>
+        <w:pStyle w:val="a9"/>
+        <w:numPr>
+          <w:ilvl w:val="0"/>
+          <w:numId w:val="2"/>
+        </w:numPr>
+      </w:pPr>
+      <w:r>
+        <w:t xml:space="preserve">Dropout can help prevent overfitting, but it </w:t>
+      </w:r>
+      <w:r>
+        <w:t>might</w:t>
+      </w:r>
+      <w:r>
+        <w:t xml:space="preserve"> also slow down convergence.</w:t>
+      </w:r>
+    </w:p>
+    <w:p>
+      <w:pPr>
+        <w:pStyle w:val="a9"/>
+        <w:numPr>
+          <w:ilvl w:val="0"/>
+          <w:numId w:val="2"/>
+        </w:numPr>
+      </w:pPr>
+      <w:r>
+        <w:t>I continued to see that higher learning rate and higher batch size might lead to faster convergence but might also skip optimal solutions and lead to worse generalization.</w:t>
+      </w:r>
+    </w:p>
+    <w:p/>
+    <w:p>
+      <w:pPr>
+        <w:rPr>
+          <w:sz w:val="28"/>
+          <w:szCs w:val="28"/>
+        </w:rPr>
+      </w:pPr>
+      <w:r>
+        <w:rPr>
+          <w:sz w:val="28"/>
+          <w:szCs w:val="28"/>
+        </w:rPr>
+        <w:lastRenderedPageBreak/>
+        <w:t>Instructions on how to run the code:</w:t>
+      </w:r>
+    </w:p>
+    <w:p>
+      <w:r>
+        <w:t>Each part of the assignment has its own .</w:t>
+      </w:r>
+      <w:proofErr w:type="spellStart"/>
+      <w:r>
+        <w:t>py</w:t>
+      </w:r>
+      <w:proofErr w:type="spellEnd"/>
+      <w:r>
+        <w:t xml:space="preserve"> file (part1.py, part2.py, part3.py)</w:t>
+      </w:r>
+      <w:r>
+        <w:t>. To run any of them you can open a CLI, navigate to the project’s directory and run ‘python parti.py’.</w:t>
+      </w:r>
+    </w:p>
+    <w:p>
+      <w:r>
+        <w:t xml:space="preserve">Note: </w:t>
+      </w:r>
+      <w:r>
+        <w:t>When running the code of part 2 or part 3, you will be asked to provide the number of epochs that should be performed in the training as input.</w:t>
+      </w:r>
+      <w:r>
+        <w:rPr>
+          <w:noProof/>
+        </w:rPr>
+        <w:t xml:space="preserve"> </w:t>
       </w:r>
     </w:p>
     <w:p/>
@@ -1083,7 +1572,7 @@
   <w:style w:type="paragraph" w:default="1" w:styleId="a">
     <w:name w:val="Normal"/>
     <w:qFormat/>
-    <w:rsid w:val="009E0B4C"/>
+    <w:rsid w:val="00550D20"/>
   </w:style>
   <w:style w:type="paragraph" w:styleId="1">
     <w:name w:val="heading 1"/>

</xml_diff>